<commit_message>
HERCULES-8740 - [UMU][ETI]Acta - Párrafos no justificados
</commit_message>
<xml_diff>
--- a/sgi-cnf-service/src/main/resources/db/changelog/changes/0.5.0/blob/rep/rep-eti-bloque-apartado-acta.docx
+++ b/sgi-cnf-service/src/main/resources/db/changelog/changes/0.5.0/blob/rep/rep-eti-bloque-apartado-acta.docx
@@ -272,6 +272,7 @@
           <w:ilvl w:val="0"/>
           <w:numId w:val="1"/>
         </w:numPr>
+        <w:jc w:val="both"/>
         <w:rPr>
           <w:rFonts w:ascii="Ubuntu" w:hAnsi="Ubuntu"/>
           <w:b/>
@@ -319,6 +320,7 @@
           <w:ilvl w:val="0"/>
           <w:numId w:val="1"/>
         </w:numPr>
+        <w:jc w:val="both"/>
         <w:rPr>
           <w:rFonts w:ascii="Ubuntu" w:hAnsi="Ubuntu"/>
           <w:b/>
@@ -360,25 +362,181 @@
     <w:p>
       <w:pPr>
         <w:pStyle w:val="Cuerpodetexto"/>
-        <w:rPr>
-          <w:rFonts w:ascii="Ubuntu" w:hAnsi="Ubuntu"/>
-        </w:rPr>
-      </w:pPr>
-      <w:r>
-        <w:rPr>
-          <w:rFonts w:ascii="Ubuntu" w:hAnsi="Ubuntu"/>
+        <w:jc w:val="both"/>
+        <w:rPr>
+          <w:rFonts w:ascii="Ubuntu" w:hAnsi="Ubuntu"/>
+        </w:rPr>
+      </w:pPr>
+      <w:r>
+        <w:rPr>
+          <w:rFonts w:ascii="Ubuntu" w:hAnsi="Ubuntu"/>
+          <w:sz w:val="22"/>
+          <w:szCs w:val="22"/>
+        </w:rPr>
+        <w:t>{{texto}}</w:t>
+      </w:r>
+    </w:p>
+    <w:p>
+      <w:pPr>
+        <w:pStyle w:val="Cuerpodetexto"/>
+        <w:rPr>
+          <w:rFonts w:ascii="Ubuntu" w:hAnsi="Ubuntu"/>
+        </w:rPr>
+      </w:pPr>
+      <w:r>
+        <w:rPr>
+          <w:rFonts w:ascii="Ubuntu" w:hAnsi="Ubuntu"/>
+          <w:sz w:val="22"/>
+          <w:szCs w:val="22"/>
+        </w:rPr>
+        <w:t>{{/comentarios}}</w:t>
+      </w:r>
+    </w:p>
+    <w:p>
+      <w:pPr>
+        <w:pStyle w:val="Cuerpodetexto"/>
+        <w:rPr>
+          <w:rFonts w:ascii="Ubuntu" w:hAnsi="Ubuntu"/>
+        </w:rPr>
+      </w:pPr>
+      <w:r>
+        <w:rPr>
+          <w:rFonts w:ascii="Ubuntu" w:hAnsi="Ubuntu"/>
+          <w:sz w:val="22"/>
+          <w:szCs w:val="22"/>
+        </w:rPr>
+        <w:t>{{?apartadosHijos}}</w:t>
+      </w:r>
+    </w:p>
+    <w:p>
+      <w:pPr>
+        <w:pStyle w:val="Cuerpodetexto"/>
+        <w:jc w:val="both"/>
+        <w:rPr>
+          <w:rFonts w:ascii="Ubuntu" w:hAnsi="Ubuntu"/>
+        </w:rPr>
+      </w:pPr>
+      <w:r>
+        <w:rPr>
+          <w:rFonts w:ascii="Ubuntu" w:hAnsi="Ubuntu"/>
+          <w:sz w:val="22"/>
+          <w:szCs w:val="22"/>
+        </w:rPr>
+        <w:t>{{titulo}}</w:t>
+      </w:r>
+    </w:p>
+    <w:p>
+      <w:pPr>
+        <w:pStyle w:val="Cuerpodetexto"/>
+        <w:rPr>
+          <w:rFonts w:ascii="Ubuntu" w:hAnsi="Ubuntu"/>
+        </w:rPr>
+      </w:pPr>
+      <w:r>
+        <w:rPr>
+          <w:rFonts w:ascii="Ubuntu" w:hAnsi="Ubuntu"/>
+          <w:sz w:val="22"/>
+          <w:szCs w:val="22"/>
+        </w:rPr>
+        <w:t>{{?comentarios}}</w:t>
+      </w:r>
+    </w:p>
+    <w:p>
+      <w:pPr>
+        <w:pStyle w:val="Cuerpodetexto"/>
+        <w:jc w:val="both"/>
+        <w:rPr>
+          <w:rFonts w:ascii="Ubuntu" w:hAnsi="Ubuntu"/>
+        </w:rPr>
+      </w:pPr>
+      <w:r>
+        <w:rPr>
+          <w:rFonts w:ascii="Ubuntu" w:hAnsi="Ubuntu"/>
+          <w:sz w:val="22"/>
+          <w:szCs w:val="22"/>
+        </w:rPr>
+        <w:t>{{texto}}</w:t>
+      </w:r>
+    </w:p>
+    <w:p>
+      <w:pPr>
+        <w:pStyle w:val="Cuerpodetexto"/>
+        <w:rPr/>
+      </w:pPr>
+      <w:r>
+        <w:rPr>
+          <w:rFonts w:ascii="Ubuntu" w:hAnsi="Ubuntu"/>
+          <w:sz w:val="22"/>
+          <w:szCs w:val="22"/>
+        </w:rPr>
+        <w:t>{{/comentarios}}</w:t>
+      </w:r>
+    </w:p>
+    <w:p>
+      <w:pPr>
+        <w:pStyle w:val="Cuerpodetexto"/>
+        <w:rPr/>
+      </w:pPr>
+      <w:r>
+        <w:rPr>
+          <w:rFonts w:ascii="Ubuntu" w:hAnsi="Ubuntu"/>
+          <w:sz w:val="22"/>
+          <w:szCs w:val="22"/>
+        </w:rPr>
+        <w:t>{{?apartadosHijos}}</w:t>
+      </w:r>
+    </w:p>
+    <w:p>
+      <w:pPr>
+        <w:pStyle w:val="Cuerpodetexto"/>
+        <w:jc w:val="both"/>
+        <w:rPr/>
+      </w:pPr>
+      <w:r>
+        <w:rPr>
+          <w:rFonts w:ascii="Ubuntu" w:hAnsi="Ubuntu"/>
+          <w:sz w:val="22"/>
+          <w:szCs w:val="22"/>
+        </w:rPr>
+        <w:t>{{titulo}}</w:t>
+      </w:r>
+    </w:p>
+    <w:p>
+      <w:pPr>
+        <w:pStyle w:val="Cuerpodetexto"/>
+        <w:rPr/>
+      </w:pPr>
+      <w:r>
+        <w:rPr>
+          <w:rFonts w:ascii="Ubuntu" w:hAnsi="Ubuntu"/>
+          <w:sz w:val="22"/>
+          <w:szCs w:val="22"/>
+        </w:rPr>
+        <w:t>{{?comentarios}}</w:t>
+      </w:r>
+    </w:p>
+    <w:p>
+      <w:pPr>
+        <w:pStyle w:val="Cuerpodetexto"/>
+        <w:jc w:val="both"/>
+        <w:rPr>
           <w:sz w:val="20"/>
           <w:szCs w:val="20"/>
         </w:rPr>
+      </w:pPr>
+      <w:r>
+        <w:rPr>
+          <w:rFonts w:ascii="Ubuntu" w:hAnsi="Ubuntu"/>
+          <w:sz w:val="22"/>
+          <w:szCs w:val="22"/>
+        </w:rPr>
         <w:t>{{texto}}</w:t>
       </w:r>
     </w:p>
     <w:p>
       <w:pPr>
         <w:pStyle w:val="Cuerpodetexto"/>
-        <w:rPr>
-          <w:rFonts w:ascii="Ubuntu" w:hAnsi="Ubuntu"/>
-        </w:rPr>
+        <w:rPr/>
       </w:pPr>
       <w:r>
         <w:rPr>
@@ -392,9 +550,7 @@
     <w:p>
       <w:pPr>
         <w:pStyle w:val="Cuerpodetexto"/>
-        <w:rPr>
-          <w:rFonts w:ascii="Ubuntu" w:hAnsi="Ubuntu"/>
-        </w:rPr>
+        <w:rPr/>
       </w:pPr>
       <w:r>
         <w:rPr>
@@ -408,9 +564,8 @@
     <w:p>
       <w:pPr>
         <w:pStyle w:val="Cuerpodetexto"/>
-        <w:rPr>
-          <w:rFonts w:ascii="Ubuntu" w:hAnsi="Ubuntu"/>
-        </w:rPr>
+        <w:jc w:val="both"/>
+        <w:rPr/>
       </w:pPr>
       <w:r>
         <w:rPr>
@@ -424,9 +579,7 @@
     <w:p>
       <w:pPr>
         <w:pStyle w:val="Cuerpodetexto"/>
-        <w:rPr>
-          <w:rFonts w:ascii="Ubuntu" w:hAnsi="Ubuntu"/>
-        </w:rPr>
+        <w:rPr/>
       </w:pPr>
       <w:r>
         <w:rPr>
@@ -440,16 +593,18 @@
     <w:p>
       <w:pPr>
         <w:pStyle w:val="Cuerpodetexto"/>
-        <w:rPr>
-          <w:rFonts w:ascii="Ubuntu" w:hAnsi="Ubuntu"/>
-        </w:rPr>
-      </w:pPr>
-      <w:r>
-        <w:rPr>
-          <w:rFonts w:ascii="Ubuntu" w:hAnsi="Ubuntu"/>
+        <w:jc w:val="both"/>
+        <w:rPr>
           <w:sz w:val="20"/>
           <w:szCs w:val="20"/>
         </w:rPr>
+      </w:pPr>
+      <w:r>
+        <w:rPr>
+          <w:rFonts w:ascii="Ubuntu" w:hAnsi="Ubuntu"/>
+          <w:sz w:val="22"/>
+          <w:szCs w:val="22"/>
+        </w:rPr>
         <w:t>{{texto}}</w:t>
       </w:r>
     </w:p>
@@ -484,6 +639,7 @@
     <w:p>
       <w:pPr>
         <w:pStyle w:val="Cuerpodetexto"/>
+        <w:jc w:val="both"/>
         <w:rPr/>
       </w:pPr>
       <w:r>
@@ -512,6 +668,7 @@
     <w:p>
       <w:pPr>
         <w:pStyle w:val="Cuerpodetexto"/>
+        <w:jc w:val="both"/>
         <w:rPr>
           <w:sz w:val="20"/>
           <w:szCs w:val="20"/>
@@ -520,154 +677,8 @@
       <w:r>
         <w:rPr>
           <w:rFonts w:ascii="Ubuntu" w:hAnsi="Ubuntu"/>
-          <w:sz w:val="20"/>
-          <w:szCs w:val="20"/>
-        </w:rPr>
-        <w:t>{{texto}}</w:t>
-      </w:r>
-    </w:p>
-    <w:p>
-      <w:pPr>
-        <w:pStyle w:val="Cuerpodetexto"/>
-        <w:rPr/>
-      </w:pPr>
-      <w:r>
-        <w:rPr>
-          <w:rFonts w:ascii="Ubuntu" w:hAnsi="Ubuntu"/>
-          <w:sz w:val="22"/>
-          <w:szCs w:val="22"/>
-        </w:rPr>
-        <w:t>{{/comentarios}}</w:t>
-      </w:r>
-    </w:p>
-    <w:p>
-      <w:pPr>
-        <w:pStyle w:val="Cuerpodetexto"/>
-        <w:rPr/>
-      </w:pPr>
-      <w:r>
-        <w:rPr>
-          <w:rFonts w:ascii="Ubuntu" w:hAnsi="Ubuntu"/>
-          <w:sz w:val="22"/>
-          <w:szCs w:val="22"/>
-        </w:rPr>
-        <w:t>{{?apartadosHijos}}</w:t>
-      </w:r>
-    </w:p>
-    <w:p>
-      <w:pPr>
-        <w:pStyle w:val="Cuerpodetexto"/>
-        <w:rPr/>
-      </w:pPr>
-      <w:r>
-        <w:rPr>
-          <w:rFonts w:ascii="Ubuntu" w:hAnsi="Ubuntu"/>
-          <w:sz w:val="22"/>
-          <w:szCs w:val="22"/>
-        </w:rPr>
-        <w:t>{{titulo}}</w:t>
-      </w:r>
-    </w:p>
-    <w:p>
-      <w:pPr>
-        <w:pStyle w:val="Cuerpodetexto"/>
-        <w:rPr/>
-      </w:pPr>
-      <w:r>
-        <w:rPr>
-          <w:rFonts w:ascii="Ubuntu" w:hAnsi="Ubuntu"/>
-          <w:sz w:val="22"/>
-          <w:szCs w:val="22"/>
-        </w:rPr>
-        <w:t>{{?comentarios}}</w:t>
-      </w:r>
-    </w:p>
-    <w:p>
-      <w:pPr>
-        <w:pStyle w:val="Cuerpodetexto"/>
-        <w:rPr>
-          <w:sz w:val="20"/>
-          <w:szCs w:val="20"/>
-        </w:rPr>
-      </w:pPr>
-      <w:r>
-        <w:rPr>
-          <w:rFonts w:ascii="Ubuntu" w:hAnsi="Ubuntu"/>
-          <w:sz w:val="20"/>
-          <w:szCs w:val="20"/>
-        </w:rPr>
-        <w:t>{{texto}}</w:t>
-      </w:r>
-    </w:p>
-    <w:p>
-      <w:pPr>
-        <w:pStyle w:val="Cuerpodetexto"/>
-        <w:rPr/>
-      </w:pPr>
-      <w:r>
-        <w:rPr>
-          <w:rFonts w:ascii="Ubuntu" w:hAnsi="Ubuntu"/>
-          <w:sz w:val="22"/>
-          <w:szCs w:val="22"/>
-        </w:rPr>
-        <w:t>{{/comentarios}}</w:t>
-      </w:r>
-    </w:p>
-    <w:p>
-      <w:pPr>
-        <w:pStyle w:val="Cuerpodetexto"/>
-        <w:rPr/>
-      </w:pPr>
-      <w:r>
-        <w:rPr>
-          <w:rFonts w:ascii="Ubuntu" w:hAnsi="Ubuntu"/>
-          <w:sz w:val="22"/>
-          <w:szCs w:val="22"/>
-        </w:rPr>
-        <w:t>{{?apartadosHijos}}</w:t>
-      </w:r>
-    </w:p>
-    <w:p>
-      <w:pPr>
-        <w:pStyle w:val="Cuerpodetexto"/>
-        <w:rPr/>
-      </w:pPr>
-      <w:r>
-        <w:rPr>
-          <w:rFonts w:ascii="Ubuntu" w:hAnsi="Ubuntu"/>
-          <w:sz w:val="22"/>
-          <w:szCs w:val="22"/>
-        </w:rPr>
-        <w:t>{{titulo}}</w:t>
-      </w:r>
-    </w:p>
-    <w:p>
-      <w:pPr>
-        <w:pStyle w:val="Cuerpodetexto"/>
-        <w:rPr/>
-      </w:pPr>
-      <w:r>
-        <w:rPr>
-          <w:rFonts w:ascii="Ubuntu" w:hAnsi="Ubuntu"/>
-          <w:sz w:val="22"/>
-          <w:szCs w:val="22"/>
-        </w:rPr>
-        <w:t>{{?comentarios}}</w:t>
-      </w:r>
-    </w:p>
-    <w:p>
-      <w:pPr>
-        <w:pStyle w:val="Cuerpodetexto"/>
-        <w:rPr>
-          <w:sz w:val="20"/>
-          <w:szCs w:val="20"/>
-        </w:rPr>
-      </w:pPr>
-      <w:r>
-        <w:rPr>
-          <w:rFonts w:ascii="Ubuntu" w:hAnsi="Ubuntu"/>
-          <w:sz w:val="20"/>
-          <w:szCs w:val="20"/>
+          <w:sz w:val="22"/>
+          <w:szCs w:val="22"/>
         </w:rPr>
         <w:t>{{texto}}</w:t>
       </w:r>
@@ -788,7 +799,7 @@
           <w:ilvl w:val="0"/>
           <w:numId w:val="1"/>
         </w:numPr>
-        <w:overflowPunct w:val="false"/>
+        <w:overflowPunct w:val="true"/>
         <w:spacing w:lineRule="auto" w:line="276" w:before="0" w:after="140"/>
         <w:jc w:val="left"/>
         <w:rPr/>
@@ -1031,7 +1042,7 @@
     <w:qFormat/>
     <w:pPr>
       <w:widowControl/>
-      <w:overflowPunct w:val="false"/>
+      <w:overflowPunct w:val="true"/>
       <w:bidi w:val="0"/>
       <w:jc w:val="left"/>
     </w:pPr>

</xml_diff>